<commit_message>
tests done, report lasts
</commit_message>
<xml_diff>
--- a/Отчет.docx
+++ b/Отчет.docx
@@ -805,12 +805,7 @@
         </w:rPr>
       </w:pPr>
       <w:r>
-        <w:t xml:space="preserve">Главной целью </w:t>
-      </w:r>
-      <w:bookmarkStart w:id="2" w:name="_GoBack"/>
-      <w:bookmarkEnd w:id="2"/>
-      <w:r>
-        <w:t xml:space="preserve">курсовой работы является разработка распознавателя современного формального языка (HTML5) с помощью генератора синтаксических анализаторов YACC, генератора лексических анализаторов Flex и языка C++. </w:t>
+        <w:t xml:space="preserve">Главной целью курсовой работы является разработка распознавателя современного формального языка (HTML5) с помощью генератора синтаксических анализаторов YACC, генератора лексических анализаторов Flex и языка C++. </w:t>
       </w:r>
       <w:r>
         <w:rPr>
@@ -2269,6 +2264,286 @@
       <w:r>
         <w:t>Тестирование и результаты работы программы</w:t>
       </w:r>
+    </w:p>
+    <w:p>
+      <w:bookmarkStart w:id="2" w:name="_GoBack"/>
+      <w:r>
+        <w:drawing>
+          <wp:inline distT="0" distB="0" distL="114300" distR="114300">
+            <wp:extent cx="5228590" cy="2715895"/>
+            <wp:effectExtent l="0" t="0" r="10160" b="8255"/>
+            <wp:docPr id="1" name="Изображение 1"/>
+            <wp:cNvGraphicFramePr>
+              <a:graphicFrameLocks xmlns:a="http://schemas.openxmlformats.org/drawingml/2006/main" noChangeAspect="1"/>
+            </wp:cNvGraphicFramePr>
+            <a:graphic xmlns:a="http://schemas.openxmlformats.org/drawingml/2006/main">
+              <a:graphicData uri="http://schemas.openxmlformats.org/drawingml/2006/picture">
+                <pic:pic xmlns:pic="http://schemas.openxmlformats.org/drawingml/2006/picture">
+                  <pic:nvPicPr>
+                    <pic:cNvPr id="1" name="Изображение 1"/>
+                    <pic:cNvPicPr>
+                      <a:picLocks noChangeAspect="1"/>
+                    </pic:cNvPicPr>
+                  </pic:nvPicPr>
+                  <pic:blipFill>
+                    <a:blip r:embed="rId12"/>
+                    <a:stretch>
+                      <a:fillRect/>
+                    </a:stretch>
+                  </pic:blipFill>
+                  <pic:spPr>
+                    <a:xfrm>
+                      <a:off x="0" y="0"/>
+                      <a:ext cx="5228590" cy="2715895"/>
+                    </a:xfrm>
+                    <a:prstGeom prst="rect">
+                      <a:avLst/>
+                    </a:prstGeom>
+                    <a:noFill/>
+                    <a:ln>
+                      <a:noFill/>
+                    </a:ln>
+                  </pic:spPr>
+                </pic:pic>
+              </a:graphicData>
+            </a:graphic>
+          </wp:inline>
+        </w:drawing>
+      </w:r>
+      <w:bookmarkEnd w:id="2"/>
+    </w:p>
+    <w:p>
+      <w:r>
+        <w:drawing>
+          <wp:inline distT="0" distB="0" distL="114300" distR="114300">
+            <wp:extent cx="5425440" cy="202565"/>
+            <wp:effectExtent l="0" t="0" r="3810" b="6985"/>
+            <wp:docPr id="2" name="Изображение 2"/>
+            <wp:cNvGraphicFramePr>
+              <a:graphicFrameLocks xmlns:a="http://schemas.openxmlformats.org/drawingml/2006/main" noChangeAspect="1"/>
+            </wp:cNvGraphicFramePr>
+            <a:graphic xmlns:a="http://schemas.openxmlformats.org/drawingml/2006/main">
+              <a:graphicData uri="http://schemas.openxmlformats.org/drawingml/2006/picture">
+                <pic:pic xmlns:pic="http://schemas.openxmlformats.org/drawingml/2006/picture">
+                  <pic:nvPicPr>
+                    <pic:cNvPr id="2" name="Изображение 2"/>
+                    <pic:cNvPicPr>
+                      <a:picLocks noChangeAspect="1"/>
+                    </pic:cNvPicPr>
+                  </pic:nvPicPr>
+                  <pic:blipFill>
+                    <a:blip r:embed="rId13"/>
+                    <a:stretch>
+                      <a:fillRect/>
+                    </a:stretch>
+                  </pic:blipFill>
+                  <pic:spPr>
+                    <a:xfrm>
+                      <a:off x="0" y="0"/>
+                      <a:ext cx="5425440" cy="202565"/>
+                    </a:xfrm>
+                    <a:prstGeom prst="rect">
+                      <a:avLst/>
+                    </a:prstGeom>
+                    <a:noFill/>
+                    <a:ln>
+                      <a:noFill/>
+                    </a:ln>
+                  </pic:spPr>
+                </pic:pic>
+              </a:graphicData>
+            </a:graphic>
+          </wp:inline>
+        </w:drawing>
+      </w:r>
+    </w:p>
+    <w:p>
+      <w:r>
+        <w:drawing>
+          <wp:inline distT="0" distB="0" distL="114300" distR="114300">
+            <wp:extent cx="3797300" cy="5259705"/>
+            <wp:effectExtent l="0" t="0" r="12700" b="17145"/>
+            <wp:docPr id="3" name="Изображение 3"/>
+            <wp:cNvGraphicFramePr>
+              <a:graphicFrameLocks xmlns:a="http://schemas.openxmlformats.org/drawingml/2006/main" noChangeAspect="1"/>
+            </wp:cNvGraphicFramePr>
+            <a:graphic xmlns:a="http://schemas.openxmlformats.org/drawingml/2006/main">
+              <a:graphicData uri="http://schemas.openxmlformats.org/drawingml/2006/picture">
+                <pic:pic xmlns:pic="http://schemas.openxmlformats.org/drawingml/2006/picture">
+                  <pic:nvPicPr>
+                    <pic:cNvPr id="3" name="Изображение 3"/>
+                    <pic:cNvPicPr>
+                      <a:picLocks noChangeAspect="1"/>
+                    </pic:cNvPicPr>
+                  </pic:nvPicPr>
+                  <pic:blipFill>
+                    <a:blip r:embed="rId14"/>
+                    <a:stretch>
+                      <a:fillRect/>
+                    </a:stretch>
+                  </pic:blipFill>
+                  <pic:spPr>
+                    <a:xfrm>
+                      <a:off x="0" y="0"/>
+                      <a:ext cx="3797300" cy="5259705"/>
+                    </a:xfrm>
+                    <a:prstGeom prst="rect">
+                      <a:avLst/>
+                    </a:prstGeom>
+                    <a:noFill/>
+                    <a:ln>
+                      <a:noFill/>
+                    </a:ln>
+                  </pic:spPr>
+                </pic:pic>
+              </a:graphicData>
+            </a:graphic>
+          </wp:inline>
+        </w:drawing>
+      </w:r>
+    </w:p>
+    <w:p>
+      <w:r>
+        <w:drawing>
+          <wp:inline distT="0" distB="0" distL="114300" distR="114300">
+            <wp:extent cx="5770880" cy="2686685"/>
+            <wp:effectExtent l="0" t="0" r="1270" b="18415"/>
+            <wp:docPr id="4" name="Изображение 4"/>
+            <wp:cNvGraphicFramePr>
+              <a:graphicFrameLocks xmlns:a="http://schemas.openxmlformats.org/drawingml/2006/main" noChangeAspect="1"/>
+            </wp:cNvGraphicFramePr>
+            <a:graphic xmlns:a="http://schemas.openxmlformats.org/drawingml/2006/main">
+              <a:graphicData uri="http://schemas.openxmlformats.org/drawingml/2006/picture">
+                <pic:pic xmlns:pic="http://schemas.openxmlformats.org/drawingml/2006/picture">
+                  <pic:nvPicPr>
+                    <pic:cNvPr id="4" name="Изображение 4"/>
+                    <pic:cNvPicPr>
+                      <a:picLocks noChangeAspect="1"/>
+                    </pic:cNvPicPr>
+                  </pic:nvPicPr>
+                  <pic:blipFill>
+                    <a:blip r:embed="rId15"/>
+                    <a:stretch>
+                      <a:fillRect/>
+                    </a:stretch>
+                  </pic:blipFill>
+                  <pic:spPr>
+                    <a:xfrm>
+                      <a:off x="0" y="0"/>
+                      <a:ext cx="5770880" cy="2686685"/>
+                    </a:xfrm>
+                    <a:prstGeom prst="rect">
+                      <a:avLst/>
+                    </a:prstGeom>
+                    <a:noFill/>
+                    <a:ln>
+                      <a:noFill/>
+                    </a:ln>
+                  </pic:spPr>
+                </pic:pic>
+              </a:graphicData>
+            </a:graphic>
+          </wp:inline>
+        </w:drawing>
+      </w:r>
+    </w:p>
+    <w:p>
+      <w:r>
+        <w:drawing>
+          <wp:inline distT="0" distB="0" distL="114300" distR="114300">
+            <wp:extent cx="5143500" cy="4552950"/>
+            <wp:effectExtent l="0" t="0" r="0" b="0"/>
+            <wp:docPr id="5" name="Изображение 5"/>
+            <wp:cNvGraphicFramePr>
+              <a:graphicFrameLocks xmlns:a="http://schemas.openxmlformats.org/drawingml/2006/main" noChangeAspect="1"/>
+            </wp:cNvGraphicFramePr>
+            <a:graphic xmlns:a="http://schemas.openxmlformats.org/drawingml/2006/main">
+              <a:graphicData uri="http://schemas.openxmlformats.org/drawingml/2006/picture">
+                <pic:pic xmlns:pic="http://schemas.openxmlformats.org/drawingml/2006/picture">
+                  <pic:nvPicPr>
+                    <pic:cNvPr id="5" name="Изображение 5"/>
+                    <pic:cNvPicPr>
+                      <a:picLocks noChangeAspect="1"/>
+                    </pic:cNvPicPr>
+                  </pic:nvPicPr>
+                  <pic:blipFill>
+                    <a:blip r:embed="rId16"/>
+                    <a:stretch>
+                      <a:fillRect/>
+                    </a:stretch>
+                  </pic:blipFill>
+                  <pic:spPr>
+                    <a:xfrm>
+                      <a:off x="0" y="0"/>
+                      <a:ext cx="5143500" cy="4552950"/>
+                    </a:xfrm>
+                    <a:prstGeom prst="rect">
+                      <a:avLst/>
+                    </a:prstGeom>
+                    <a:noFill/>
+                    <a:ln>
+                      <a:noFill/>
+                    </a:ln>
+                  </pic:spPr>
+                </pic:pic>
+              </a:graphicData>
+            </a:graphic>
+          </wp:inline>
+        </w:drawing>
+      </w:r>
+    </w:p>
+    <w:p>
+      <w:r>
+        <w:drawing>
+          <wp:inline distT="0" distB="0" distL="114300" distR="114300">
+            <wp:extent cx="5746750" cy="3557905"/>
+            <wp:effectExtent l="0" t="0" r="6350" b="4445"/>
+            <wp:docPr id="6" name="Изображение 6"/>
+            <wp:cNvGraphicFramePr>
+              <a:graphicFrameLocks xmlns:a="http://schemas.openxmlformats.org/drawingml/2006/main" noChangeAspect="1"/>
+            </wp:cNvGraphicFramePr>
+            <a:graphic xmlns:a="http://schemas.openxmlformats.org/drawingml/2006/main">
+              <a:graphicData uri="http://schemas.openxmlformats.org/drawingml/2006/picture">
+                <pic:pic xmlns:pic="http://schemas.openxmlformats.org/drawingml/2006/picture">
+                  <pic:nvPicPr>
+                    <pic:cNvPr id="6" name="Изображение 6"/>
+                    <pic:cNvPicPr>
+                      <a:picLocks noChangeAspect="1"/>
+                    </pic:cNvPicPr>
+                  </pic:nvPicPr>
+                  <pic:blipFill>
+                    <a:blip r:embed="rId17"/>
+                    <a:stretch>
+                      <a:fillRect/>
+                    </a:stretch>
+                  </pic:blipFill>
+                  <pic:spPr>
+                    <a:xfrm>
+                      <a:off x="0" y="0"/>
+                      <a:ext cx="5746750" cy="3557905"/>
+                    </a:xfrm>
+                    <a:prstGeom prst="rect">
+                      <a:avLst/>
+                    </a:prstGeom>
+                    <a:noFill/>
+                    <a:ln>
+                      <a:noFill/>
+                    </a:ln>
+                  </pic:spPr>
+                </pic:pic>
+              </a:graphicData>
+            </a:graphic>
+          </wp:inline>
+        </w:drawing>
+      </w:r>
+    </w:p>
+    <w:p>
+      <w:pPr>
+        <w:rPr>
+          <w:rFonts w:hint="default"/>
+          <w:lang w:val="en-US"/>
+        </w:rPr>
+      </w:pPr>
     </w:p>
     <w:p>
       <w:pPr>

</xml_diff>

<commit_message>
add tests to Makefile
</commit_message>
<xml_diff>
--- a/Отчет.docx
+++ b/Отчет.docx
@@ -2266,7 +2266,6 @@
       </w:r>
     </w:p>
     <w:p>
-      <w:bookmarkStart w:id="2" w:name="_GoBack"/>
       <w:r>
         <w:drawing>
           <wp:inline distT="0" distB="0" distL="114300" distR="114300">
@@ -2310,7 +2309,6 @@
           </wp:inline>
         </w:drawing>
       </w:r>
-      <w:bookmarkEnd w:id="2"/>
     </w:p>
     <w:p>
       <w:r>
@@ -2544,6 +2542,51 @@
           <w:lang w:val="en-US"/>
         </w:rPr>
       </w:pPr>
+      <w:bookmarkStart w:id="2" w:name="_GoBack"/>
+      <w:r>
+        <w:drawing>
+          <wp:inline distT="0" distB="0" distL="114300" distR="114300">
+            <wp:extent cx="5319395" cy="5302250"/>
+            <wp:effectExtent l="0" t="0" r="14605" b="12700"/>
+            <wp:docPr id="7" name="Изображение 7"/>
+            <wp:cNvGraphicFramePr>
+              <a:graphicFrameLocks xmlns:a="http://schemas.openxmlformats.org/drawingml/2006/main" noChangeAspect="1"/>
+            </wp:cNvGraphicFramePr>
+            <a:graphic xmlns:a="http://schemas.openxmlformats.org/drawingml/2006/main">
+              <a:graphicData uri="http://schemas.openxmlformats.org/drawingml/2006/picture">
+                <pic:pic xmlns:pic="http://schemas.openxmlformats.org/drawingml/2006/picture">
+                  <pic:nvPicPr>
+                    <pic:cNvPr id="7" name="Изображение 7"/>
+                    <pic:cNvPicPr>
+                      <a:picLocks noChangeAspect="1"/>
+                    </pic:cNvPicPr>
+                  </pic:nvPicPr>
+                  <pic:blipFill>
+                    <a:blip r:embed="rId18"/>
+                    <a:stretch>
+                      <a:fillRect/>
+                    </a:stretch>
+                  </pic:blipFill>
+                  <pic:spPr>
+                    <a:xfrm>
+                      <a:off x="0" y="0"/>
+                      <a:ext cx="5319395" cy="5302250"/>
+                    </a:xfrm>
+                    <a:prstGeom prst="rect">
+                      <a:avLst/>
+                    </a:prstGeom>
+                    <a:noFill/>
+                    <a:ln>
+                      <a:noFill/>
+                    </a:ln>
+                  </pic:spPr>
+                </pic:pic>
+              </a:graphicData>
+            </a:graphic>
+          </wp:inline>
+        </w:drawing>
+      </w:r>
+      <w:bookmarkEnd w:id="2"/>
     </w:p>
     <w:p>
       <w:pPr>

</xml_diff>